<commit_message>
Exercise 4, 5 and part 2 document done
</commit_message>
<xml_diff>
--- a/parte2.docx
+++ b/parte2.docx
@@ -955,8 +955,130 @@
         </w:rPr>
         <w:t xml:space="preserve">LDA without normalization: Calculate the two components (C-1) and plot them, are the resulting clusters clearly separated? </w:t>
       </w:r>
-      <w:bookmarkStart w:id="0" w:name="_GoBack"/>
-      <w:bookmarkEnd w:id="0"/>
+    </w:p>
+    <w:p>
+      <w:pPr>
+        <w:pStyle w:val="ListParagraph"/>
+        <w:spacing w:after="0" w:line="240" w:lineRule="auto"/>
+        <w:rPr>
+          <w:rFonts w:ascii="Times New Roman" w:eastAsia="Times New Roman" w:hAnsi="Times New Roman" w:cs="Times New Roman"/>
+          <w:sz w:val="24"/>
+          <w:szCs w:val="24"/>
+          <w:lang w:eastAsia="en-GB"/>
+        </w:rPr>
+      </w:pPr>
+    </w:p>
+    <w:p>
+      <w:pPr>
+        <w:pStyle w:val="ListParagraph"/>
+        <w:spacing w:after="0" w:line="240" w:lineRule="auto"/>
+        <w:rPr>
+          <w:rFonts w:ascii="Times New Roman" w:eastAsia="Times New Roman" w:hAnsi="Times New Roman" w:cs="Times New Roman"/>
+          <w:sz w:val="24"/>
+          <w:szCs w:val="24"/>
+          <w:lang w:val="es-ES" w:eastAsia="en-GB"/>
+        </w:rPr>
+      </w:pPr>
+      <w:r>
+        <w:rPr>
+          <w:noProof/>
+          <w:lang w:eastAsia="en-GB"/>
+        </w:rPr>
+        <w:drawing>
+          <wp:inline distT="0" distB="0" distL="0" distR="0" wp14:anchorId="793A242C" wp14:editId="2990EC46">
+            <wp:extent cx="4876800" cy="3329305"/>
+            <wp:effectExtent l="0" t="0" r="0" b="0"/>
+            <wp:docPr id="7" name="Picture 7" descr="/var/folders/9q/x2c9wgxn4kqdd26mm42sn9b00000gn/T/com.microsoft.Word/Content.MSO/12576BF7.tmp"/>
+            <wp:cNvGraphicFramePr>
+              <a:graphicFrameLocks xmlns:a="http://schemas.openxmlformats.org/drawingml/2006/main" noChangeAspect="1"/>
+            </wp:cNvGraphicFramePr>
+            <a:graphic xmlns:a="http://schemas.openxmlformats.org/drawingml/2006/main">
+              <a:graphicData uri="http://schemas.openxmlformats.org/drawingml/2006/picture">
+                <pic:pic xmlns:pic="http://schemas.openxmlformats.org/drawingml/2006/picture">
+                  <pic:nvPicPr>
+                    <pic:cNvPr id="0" name="Picture 3" descr="/var/folders/9q/x2c9wgxn4kqdd26mm42sn9b00000gn/T/com.microsoft.Word/Content.MSO/12576BF7.tmp"/>
+                    <pic:cNvPicPr>
+                      <a:picLocks noChangeAspect="1" noChangeArrowheads="1"/>
+                    </pic:cNvPicPr>
+                  </pic:nvPicPr>
+                  <pic:blipFill>
+                    <a:blip r:embed="rId12">
+                      <a:extLst>
+                        <a:ext uri="{28A0092B-C50C-407E-A947-70E740481C1C}">
+                          <a14:useLocalDpi xmlns:a14="http://schemas.microsoft.com/office/drawing/2010/main" val="0"/>
+                        </a:ext>
+                      </a:extLst>
+                    </a:blip>
+                    <a:srcRect/>
+                    <a:stretch>
+                      <a:fillRect/>
+                    </a:stretch>
+                  </pic:blipFill>
+                  <pic:spPr bwMode="auto">
+                    <a:xfrm>
+                      <a:off x="0" y="0"/>
+                      <a:ext cx="4876800" cy="3329305"/>
+                    </a:xfrm>
+                    <a:prstGeom prst="rect">
+                      <a:avLst/>
+                    </a:prstGeom>
+                    <a:noFill/>
+                    <a:ln>
+                      <a:noFill/>
+                    </a:ln>
+                  </pic:spPr>
+                </pic:pic>
+              </a:graphicData>
+            </a:graphic>
+          </wp:inline>
+        </w:drawing>
+      </w:r>
+    </w:p>
+    <w:p>
+      <w:pPr>
+        <w:pStyle w:val="ListParagraph"/>
+        <w:spacing w:after="0" w:line="240" w:lineRule="auto"/>
+        <w:rPr>
+          <w:rFonts w:ascii="Times New Roman" w:eastAsia="Times New Roman" w:hAnsi="Times New Roman" w:cs="Times New Roman"/>
+          <w:sz w:val="24"/>
+          <w:szCs w:val="24"/>
+          <w:lang w:eastAsia="en-GB"/>
+        </w:rPr>
+      </w:pPr>
+    </w:p>
+    <w:p>
+      <w:pPr>
+        <w:pStyle w:val="ListParagraph"/>
+        <w:spacing w:after="0" w:line="240" w:lineRule="auto"/>
+        <w:rPr>
+          <w:rFonts w:ascii="Times New Roman" w:eastAsia="Times New Roman" w:hAnsi="Times New Roman" w:cs="Times New Roman"/>
+          <w:sz w:val="24"/>
+          <w:szCs w:val="24"/>
+          <w:lang w:eastAsia="en-GB"/>
+        </w:rPr>
+      </w:pPr>
+      <w:r>
+        <w:rPr>
+          <w:rFonts w:ascii="Times New Roman" w:eastAsia="Times New Roman" w:hAnsi="Times New Roman" w:cs="Times New Roman"/>
+          <w:sz w:val="24"/>
+          <w:szCs w:val="24"/>
+          <w:lang w:eastAsia="en-GB"/>
+        </w:rPr>
+        <w:lastRenderedPageBreak/>
+        <w:t>Yes, they are clearly separated.</w:t>
+      </w:r>
+    </w:p>
+    <w:p>
+      <w:pPr>
+        <w:pStyle w:val="ListParagraph"/>
+        <w:spacing w:after="0" w:line="240" w:lineRule="auto"/>
+        <w:rPr>
+          <w:rFonts w:ascii="Times New Roman" w:eastAsia="Times New Roman" w:hAnsi="Times New Roman" w:cs="Times New Roman"/>
+          <w:sz w:val="24"/>
+          <w:szCs w:val="24"/>
+          <w:lang w:eastAsia="en-GB"/>
+        </w:rPr>
+      </w:pPr>
     </w:p>
     <w:p>
       <w:pPr>
@@ -986,6 +1108,120 @@
     <w:p>
       <w:pPr>
         <w:spacing w:after="0" w:line="240" w:lineRule="auto"/>
+        <w:ind w:left="360"/>
+        <w:rPr>
+          <w:rFonts w:ascii="Times New Roman" w:eastAsia="Times New Roman" w:hAnsi="Times New Roman" w:cs="Times New Roman"/>
+          <w:sz w:val="24"/>
+          <w:szCs w:val="24"/>
+          <w:lang w:eastAsia="en-GB"/>
+        </w:rPr>
+      </w:pPr>
+    </w:p>
+    <w:p>
+      <w:pPr>
+        <w:spacing w:after="0" w:line="240" w:lineRule="auto"/>
+        <w:jc w:val="center"/>
+        <w:rPr>
+          <w:rFonts w:ascii="Times New Roman" w:eastAsia="Times New Roman" w:hAnsi="Times New Roman" w:cs="Times New Roman"/>
+          <w:sz w:val="24"/>
+          <w:szCs w:val="24"/>
+          <w:lang w:val="es-ES" w:eastAsia="en-GB"/>
+        </w:rPr>
+      </w:pPr>
+      <w:r>
+        <w:rPr>
+          <w:rFonts w:ascii="Times New Roman" w:eastAsia="Times New Roman" w:hAnsi="Times New Roman" w:cs="Times New Roman"/>
+          <w:noProof/>
+          <w:sz w:val="24"/>
+          <w:szCs w:val="24"/>
+          <w:lang w:eastAsia="en-GB"/>
+        </w:rPr>
+        <w:drawing>
+          <wp:inline distT="0" distB="0" distL="0" distR="0" wp14:anchorId="15439CF5" wp14:editId="45BD7894">
+            <wp:extent cx="4372707" cy="2985170"/>
+            <wp:effectExtent l="0" t="0" r="0" b="0"/>
+            <wp:docPr id="4" name="Picture 4" descr="/var/folders/9q/x2c9wgxn4kqdd26mm42sn9b00000gn/T/com.microsoft.Word/Content.MSO/D802E741.tmp"/>
+            <wp:cNvGraphicFramePr>
+              <a:graphicFrameLocks xmlns:a="http://schemas.openxmlformats.org/drawingml/2006/main" noChangeAspect="1"/>
+            </wp:cNvGraphicFramePr>
+            <a:graphic xmlns:a="http://schemas.openxmlformats.org/drawingml/2006/main">
+              <a:graphicData uri="http://schemas.openxmlformats.org/drawingml/2006/picture">
+                <pic:pic xmlns:pic="http://schemas.openxmlformats.org/drawingml/2006/picture">
+                  <pic:nvPicPr>
+                    <pic:cNvPr id="0" name="Picture 1" descr="/var/folders/9q/x2c9wgxn4kqdd26mm42sn9b00000gn/T/com.microsoft.Word/Content.MSO/D802E741.tmp"/>
+                    <pic:cNvPicPr>
+                      <a:picLocks noChangeAspect="1" noChangeArrowheads="1"/>
+                    </pic:cNvPicPr>
+                  </pic:nvPicPr>
+                  <pic:blipFill>
+                    <a:blip r:embed="rId12">
+                      <a:extLst>
+                        <a:ext uri="{28A0092B-C50C-407E-A947-70E740481C1C}">
+                          <a14:useLocalDpi xmlns:a14="http://schemas.microsoft.com/office/drawing/2010/main" val="0"/>
+                        </a:ext>
+                      </a:extLst>
+                    </a:blip>
+                    <a:srcRect/>
+                    <a:stretch>
+                      <a:fillRect/>
+                    </a:stretch>
+                  </pic:blipFill>
+                  <pic:spPr bwMode="auto">
+                    <a:xfrm>
+                      <a:off x="0" y="0"/>
+                      <a:ext cx="4378308" cy="2988994"/>
+                    </a:xfrm>
+                    <a:prstGeom prst="rect">
+                      <a:avLst/>
+                    </a:prstGeom>
+                    <a:noFill/>
+                    <a:ln>
+                      <a:noFill/>
+                    </a:ln>
+                  </pic:spPr>
+                </pic:pic>
+              </a:graphicData>
+            </a:graphic>
+          </wp:inline>
+        </w:drawing>
+      </w:r>
+    </w:p>
+    <w:p>
+      <w:pPr>
+        <w:spacing w:after="0" w:line="240" w:lineRule="auto"/>
+        <w:ind w:left="360"/>
+        <w:rPr>
+          <w:rFonts w:ascii="Times New Roman" w:eastAsia="Times New Roman" w:hAnsi="Times New Roman" w:cs="Times New Roman"/>
+          <w:sz w:val="24"/>
+          <w:szCs w:val="24"/>
+          <w:lang w:eastAsia="en-GB"/>
+        </w:rPr>
+      </w:pPr>
+    </w:p>
+    <w:p>
+      <w:pPr>
+        <w:spacing w:after="0" w:line="240" w:lineRule="auto"/>
+        <w:rPr>
+          <w:rFonts w:ascii="Times New Roman" w:eastAsia="Times New Roman" w:hAnsi="Times New Roman" w:cs="Times New Roman"/>
+          <w:sz w:val="24"/>
+          <w:szCs w:val="24"/>
+          <w:lang w:eastAsia="en-GB"/>
+        </w:rPr>
+      </w:pPr>
+      <w:r>
+        <w:rPr>
+          <w:rFonts w:ascii="Times New Roman" w:eastAsia="Times New Roman" w:hAnsi="Times New Roman" w:cs="Times New Roman"/>
+          <w:sz w:val="24"/>
+          <w:szCs w:val="24"/>
+          <w:lang w:eastAsia="en-GB"/>
+        </w:rPr>
+        <w:tab/>
+        <w:t>Normalized or not, the separation is the same. Therefore, LDA is indifferent to normalization.</w:t>
+      </w:r>
+    </w:p>
+    <w:p>
+      <w:pPr>
+        <w:spacing w:after="0" w:line="240" w:lineRule="auto"/>
         <w:rPr>
           <w:rFonts w:ascii="Times New Roman" w:eastAsia="Times New Roman" w:hAnsi="Times New Roman" w:cs="Times New Roman"/>
           <w:sz w:val="24"/>
@@ -1031,30 +1267,431 @@
           <w:szCs w:val="24"/>
           <w:lang w:eastAsia="en-GB"/>
         </w:rPr>
-        <w:t xml:space="preserve">From the wine dataset, we are going to study the importance (or not) of reducing dimensionality. We are going to apply logistic regression as a predictive model and see the influence of </w:t>
-      </w:r>
-      <w:proofErr w:type="spellStart"/>
-      <w:r>
-        <w:rPr>
-          <w:rFonts w:ascii="Times New Roman" w:eastAsia="Times New Roman" w:hAnsi="Times New Roman" w:cs="Times New Roman"/>
-          <w:sz w:val="24"/>
-          <w:szCs w:val="24"/>
-          <w:lang w:eastAsia="en-GB"/>
-        </w:rPr>
-        <w:t>increassing</w:t>
-      </w:r>
-      <w:proofErr w:type="spellEnd"/>
-      <w:r>
-        <w:rPr>
-          <w:rFonts w:ascii="Times New Roman" w:eastAsia="Times New Roman" w:hAnsi="Times New Roman" w:cs="Times New Roman"/>
-          <w:sz w:val="24"/>
-          <w:szCs w:val="24"/>
-          <w:lang w:eastAsia="en-GB"/>
-        </w:rPr>
-        <w:t xml:space="preserve"> the number of predictor variables. In the wine data set the dependent variable is not binary, therefore we need to perform a study two to two classes: 1 vs. 2, 1 vs. 3 and 2 vs. 3</w:t>
-      </w:r>
-    </w:p>
-    <w:p/>
+        <w:t>From the wine dataset, we are going to study the importance (or not) of reducing dimensionality. We are going to apply logistic regression as a predictive model and see the influence of increasing the number of predictor variables. In the wine dataset the dependent variable is not binary, therefore we need to perform a study two to two classes: 1 vs. 2, 1 vs. 3 and 2 vs. 3</w:t>
+      </w:r>
+    </w:p>
+    <w:p>
+      <w:pPr>
+        <w:spacing w:after="0" w:line="240" w:lineRule="auto"/>
+        <w:rPr>
+          <w:rFonts w:ascii="Times New Roman" w:eastAsia="Times New Roman" w:hAnsi="Times New Roman" w:cs="Times New Roman"/>
+          <w:sz w:val="24"/>
+          <w:szCs w:val="24"/>
+          <w:lang w:eastAsia="en-GB"/>
+        </w:rPr>
+      </w:pPr>
+    </w:p>
+    <w:p>
+      <w:pPr>
+        <w:spacing w:after="0" w:line="240" w:lineRule="auto"/>
+        <w:rPr>
+          <w:rFonts w:ascii="Times New Roman" w:eastAsia="Times New Roman" w:hAnsi="Times New Roman" w:cs="Times New Roman"/>
+          <w:sz w:val="24"/>
+          <w:szCs w:val="24"/>
+          <w:lang w:eastAsia="en-GB"/>
+        </w:rPr>
+      </w:pPr>
+      <w:r>
+        <w:rPr>
+          <w:rFonts w:ascii="Times New Roman" w:eastAsia="Times New Roman" w:hAnsi="Times New Roman" w:cs="Times New Roman"/>
+          <w:sz w:val="24"/>
+          <w:szCs w:val="24"/>
+          <w:lang w:eastAsia="en-GB"/>
+        </w:rPr>
+        <w:t>Considering the cases as 1 vs 2, 1 vs 3 and 2 vs 3, respectively, we got:</w:t>
+      </w:r>
+    </w:p>
+    <w:p>
+      <w:pPr>
+        <w:spacing w:after="0" w:line="240" w:lineRule="auto"/>
+        <w:rPr>
+          <w:rFonts w:ascii="Times New Roman" w:eastAsia="Times New Roman" w:hAnsi="Times New Roman" w:cs="Times New Roman"/>
+          <w:sz w:val="24"/>
+          <w:szCs w:val="24"/>
+          <w:lang w:eastAsia="en-GB"/>
+        </w:rPr>
+      </w:pPr>
+    </w:p>
+    <w:p>
+      <w:pPr>
+        <w:spacing w:after="0" w:line="240" w:lineRule="auto"/>
+        <w:rPr>
+          <w:rFonts w:ascii="Times New Roman" w:eastAsia="Times New Roman" w:hAnsi="Times New Roman" w:cs="Times New Roman"/>
+          <w:sz w:val="24"/>
+          <w:szCs w:val="24"/>
+          <w:lang w:eastAsia="en-GB"/>
+        </w:rPr>
+      </w:pPr>
+      <w:r>
+        <w:rPr>
+          <w:rFonts w:ascii="Times New Roman" w:eastAsia="Times New Roman" w:hAnsi="Times New Roman" w:cs="Times New Roman"/>
+          <w:sz w:val="24"/>
+          <w:szCs w:val="24"/>
+          <w:lang w:eastAsia="en-GB"/>
+        </w:rPr>
+        <w:t>Using the full features: 0.97, 1.0 and 0.94 of accuracy.</w:t>
+      </w:r>
+    </w:p>
+    <w:p>
+      <w:pPr>
+        <w:spacing w:after="0" w:line="240" w:lineRule="auto"/>
+        <w:rPr>
+          <w:rFonts w:ascii="Times New Roman" w:eastAsia="Times New Roman" w:hAnsi="Times New Roman" w:cs="Times New Roman"/>
+          <w:sz w:val="24"/>
+          <w:szCs w:val="24"/>
+          <w:lang w:eastAsia="en-GB"/>
+        </w:rPr>
+      </w:pPr>
+    </w:p>
+    <w:p>
+      <w:pPr>
+        <w:spacing w:after="0" w:line="240" w:lineRule="auto"/>
+        <w:rPr>
+          <w:rFonts w:ascii="Times New Roman" w:eastAsia="Times New Roman" w:hAnsi="Times New Roman" w:cs="Times New Roman"/>
+          <w:sz w:val="24"/>
+          <w:szCs w:val="24"/>
+          <w:lang w:eastAsia="en-GB"/>
+        </w:rPr>
+      </w:pPr>
+      <w:r>
+        <w:rPr>
+          <w:rFonts w:ascii="Times New Roman" w:eastAsia="Times New Roman" w:hAnsi="Times New Roman" w:cs="Times New Roman"/>
+          <w:sz w:val="24"/>
+          <w:szCs w:val="24"/>
+          <w:lang w:eastAsia="en-GB"/>
+        </w:rPr>
+        <w:t xml:space="preserve">Using </w:t>
+      </w:r>
+      <w:r>
+        <w:rPr>
+          <w:rFonts w:ascii="Times New Roman" w:eastAsia="Times New Roman" w:hAnsi="Times New Roman" w:cs="Times New Roman"/>
+          <w:sz w:val="24"/>
+          <w:szCs w:val="24"/>
+          <w:lang w:eastAsia="en-GB"/>
+        </w:rPr>
+        <w:t>PCA</w:t>
+      </w:r>
+      <w:r>
+        <w:rPr>
+          <w:rFonts w:ascii="Times New Roman" w:eastAsia="Times New Roman" w:hAnsi="Times New Roman" w:cs="Times New Roman"/>
+          <w:sz w:val="24"/>
+          <w:szCs w:val="24"/>
+          <w:lang w:eastAsia="en-GB"/>
+        </w:rPr>
+        <w:t xml:space="preserve"> with 2 components</w:t>
+      </w:r>
+      <w:r>
+        <w:rPr>
+          <w:rFonts w:ascii="Times New Roman" w:eastAsia="Times New Roman" w:hAnsi="Times New Roman" w:cs="Times New Roman"/>
+          <w:sz w:val="24"/>
+          <w:szCs w:val="24"/>
+          <w:lang w:eastAsia="en-GB"/>
+        </w:rPr>
+        <w:t>: 0.9</w:t>
+      </w:r>
+      <w:r>
+        <w:rPr>
+          <w:rFonts w:ascii="Times New Roman" w:eastAsia="Times New Roman" w:hAnsi="Times New Roman" w:cs="Times New Roman"/>
+          <w:sz w:val="24"/>
+          <w:szCs w:val="24"/>
+          <w:lang w:eastAsia="en-GB"/>
+        </w:rPr>
+        <w:t>0</w:t>
+      </w:r>
+      <w:r>
+        <w:rPr>
+          <w:rFonts w:ascii="Times New Roman" w:eastAsia="Times New Roman" w:hAnsi="Times New Roman" w:cs="Times New Roman"/>
+          <w:sz w:val="24"/>
+          <w:szCs w:val="24"/>
+          <w:lang w:eastAsia="en-GB"/>
+        </w:rPr>
+        <w:t>, 1.0 and 0.9</w:t>
+      </w:r>
+      <w:r>
+        <w:rPr>
+          <w:rFonts w:ascii="Times New Roman" w:eastAsia="Times New Roman" w:hAnsi="Times New Roman" w:cs="Times New Roman"/>
+          <w:sz w:val="24"/>
+          <w:szCs w:val="24"/>
+          <w:lang w:eastAsia="en-GB"/>
+        </w:rPr>
+        <w:t>7</w:t>
+      </w:r>
+      <w:r>
+        <w:rPr>
+          <w:rFonts w:ascii="Times New Roman" w:eastAsia="Times New Roman" w:hAnsi="Times New Roman" w:cs="Times New Roman"/>
+          <w:sz w:val="24"/>
+          <w:szCs w:val="24"/>
+          <w:lang w:eastAsia="en-GB"/>
+        </w:rPr>
+        <w:t xml:space="preserve"> of accuracy.</w:t>
+      </w:r>
+    </w:p>
+    <w:p>
+      <w:pPr>
+        <w:spacing w:after="0" w:line="240" w:lineRule="auto"/>
+        <w:rPr>
+          <w:rFonts w:ascii="Times New Roman" w:eastAsia="Times New Roman" w:hAnsi="Times New Roman" w:cs="Times New Roman"/>
+          <w:sz w:val="24"/>
+          <w:szCs w:val="24"/>
+          <w:lang w:eastAsia="en-GB"/>
+        </w:rPr>
+      </w:pPr>
+      <w:r>
+        <w:rPr>
+          <w:rFonts w:ascii="Times New Roman" w:eastAsia="Times New Roman" w:hAnsi="Times New Roman" w:cs="Times New Roman"/>
+          <w:sz w:val="24"/>
+          <w:szCs w:val="24"/>
+          <w:lang w:eastAsia="en-GB"/>
+        </w:rPr>
+        <w:t xml:space="preserve">Using PCA with </w:t>
+      </w:r>
+      <w:r>
+        <w:rPr>
+          <w:rFonts w:ascii="Times New Roman" w:eastAsia="Times New Roman" w:hAnsi="Times New Roman" w:cs="Times New Roman"/>
+          <w:sz w:val="24"/>
+          <w:szCs w:val="24"/>
+          <w:lang w:eastAsia="en-GB"/>
+        </w:rPr>
+        <w:t>4</w:t>
+      </w:r>
+      <w:r>
+        <w:rPr>
+          <w:rFonts w:ascii="Times New Roman" w:eastAsia="Times New Roman" w:hAnsi="Times New Roman" w:cs="Times New Roman"/>
+          <w:sz w:val="24"/>
+          <w:szCs w:val="24"/>
+          <w:lang w:eastAsia="en-GB"/>
+        </w:rPr>
+        <w:t xml:space="preserve"> components: 0.9</w:t>
+      </w:r>
+      <w:r>
+        <w:rPr>
+          <w:rFonts w:ascii="Times New Roman" w:eastAsia="Times New Roman" w:hAnsi="Times New Roman" w:cs="Times New Roman"/>
+          <w:sz w:val="24"/>
+          <w:szCs w:val="24"/>
+          <w:lang w:eastAsia="en-GB"/>
+        </w:rPr>
+        <w:t>7</w:t>
+      </w:r>
+      <w:r>
+        <w:rPr>
+          <w:rFonts w:ascii="Times New Roman" w:eastAsia="Times New Roman" w:hAnsi="Times New Roman" w:cs="Times New Roman"/>
+          <w:sz w:val="24"/>
+          <w:szCs w:val="24"/>
+          <w:lang w:eastAsia="en-GB"/>
+        </w:rPr>
+        <w:t>, 1.0 and 0.9</w:t>
+      </w:r>
+      <w:r>
+        <w:rPr>
+          <w:rFonts w:ascii="Times New Roman" w:eastAsia="Times New Roman" w:hAnsi="Times New Roman" w:cs="Times New Roman"/>
+          <w:sz w:val="24"/>
+          <w:szCs w:val="24"/>
+          <w:lang w:eastAsia="en-GB"/>
+        </w:rPr>
+        <w:t>4</w:t>
+      </w:r>
+      <w:r>
+        <w:rPr>
+          <w:rFonts w:ascii="Times New Roman" w:eastAsia="Times New Roman" w:hAnsi="Times New Roman" w:cs="Times New Roman"/>
+          <w:sz w:val="24"/>
+          <w:szCs w:val="24"/>
+          <w:lang w:eastAsia="en-GB"/>
+        </w:rPr>
+        <w:t xml:space="preserve"> of accuracy.</w:t>
+      </w:r>
+    </w:p>
+    <w:p>
+      <w:pPr>
+        <w:spacing w:after="0" w:line="240" w:lineRule="auto"/>
+        <w:rPr>
+          <w:rFonts w:ascii="Times New Roman" w:eastAsia="Times New Roman" w:hAnsi="Times New Roman" w:cs="Times New Roman"/>
+          <w:sz w:val="24"/>
+          <w:szCs w:val="24"/>
+          <w:lang w:eastAsia="en-GB"/>
+        </w:rPr>
+      </w:pPr>
+      <w:r>
+        <w:rPr>
+          <w:rFonts w:ascii="Times New Roman" w:eastAsia="Times New Roman" w:hAnsi="Times New Roman" w:cs="Times New Roman"/>
+          <w:sz w:val="24"/>
+          <w:szCs w:val="24"/>
+          <w:lang w:eastAsia="en-GB"/>
+        </w:rPr>
+        <w:t xml:space="preserve">Using PCA with </w:t>
+      </w:r>
+      <w:r>
+        <w:rPr>
+          <w:rFonts w:ascii="Times New Roman" w:eastAsia="Times New Roman" w:hAnsi="Times New Roman" w:cs="Times New Roman"/>
+          <w:sz w:val="24"/>
+          <w:szCs w:val="24"/>
+          <w:lang w:eastAsia="en-GB"/>
+        </w:rPr>
+        <w:t>6</w:t>
+      </w:r>
+      <w:r>
+        <w:rPr>
+          <w:rFonts w:ascii="Times New Roman" w:eastAsia="Times New Roman" w:hAnsi="Times New Roman" w:cs="Times New Roman"/>
+          <w:sz w:val="24"/>
+          <w:szCs w:val="24"/>
+          <w:lang w:eastAsia="en-GB"/>
+        </w:rPr>
+        <w:t xml:space="preserve"> components: 0.9</w:t>
+      </w:r>
+      <w:r>
+        <w:rPr>
+          <w:rFonts w:ascii="Times New Roman" w:eastAsia="Times New Roman" w:hAnsi="Times New Roman" w:cs="Times New Roman"/>
+          <w:sz w:val="24"/>
+          <w:szCs w:val="24"/>
+          <w:lang w:eastAsia="en-GB"/>
+        </w:rPr>
+        <w:t>2</w:t>
+      </w:r>
+      <w:r>
+        <w:rPr>
+          <w:rFonts w:ascii="Times New Roman" w:eastAsia="Times New Roman" w:hAnsi="Times New Roman" w:cs="Times New Roman"/>
+          <w:sz w:val="24"/>
+          <w:szCs w:val="24"/>
+          <w:lang w:eastAsia="en-GB"/>
+        </w:rPr>
+        <w:t>, 1.0 and 0.94 of accuracy.</w:t>
+      </w:r>
+    </w:p>
+    <w:p>
+      <w:pPr>
+        <w:spacing w:after="0" w:line="240" w:lineRule="auto"/>
+        <w:rPr>
+          <w:rFonts w:ascii="Times New Roman" w:eastAsia="Times New Roman" w:hAnsi="Times New Roman" w:cs="Times New Roman"/>
+          <w:sz w:val="24"/>
+          <w:szCs w:val="24"/>
+          <w:lang w:eastAsia="en-GB"/>
+        </w:rPr>
+      </w:pPr>
+    </w:p>
+    <w:p>
+      <w:pPr>
+        <w:spacing w:after="0" w:line="240" w:lineRule="auto"/>
+        <w:rPr>
+          <w:rFonts w:ascii="Times New Roman" w:eastAsia="Times New Roman" w:hAnsi="Times New Roman" w:cs="Times New Roman"/>
+          <w:sz w:val="24"/>
+          <w:szCs w:val="24"/>
+          <w:lang w:eastAsia="en-GB"/>
+        </w:rPr>
+      </w:pPr>
+      <w:r>
+        <w:rPr>
+          <w:rFonts w:ascii="Times New Roman" w:eastAsia="Times New Roman" w:hAnsi="Times New Roman" w:cs="Times New Roman"/>
+          <w:sz w:val="24"/>
+          <w:szCs w:val="24"/>
+          <w:lang w:eastAsia="en-GB"/>
+        </w:rPr>
+        <w:t xml:space="preserve">Using </w:t>
+      </w:r>
+      <w:r>
+        <w:rPr>
+          <w:rFonts w:ascii="Times New Roman" w:eastAsia="Times New Roman" w:hAnsi="Times New Roman" w:cs="Times New Roman"/>
+          <w:sz w:val="24"/>
+          <w:szCs w:val="24"/>
+          <w:lang w:eastAsia="en-GB"/>
+        </w:rPr>
+        <w:t>LDA</w:t>
+      </w:r>
+      <w:r>
+        <w:rPr>
+          <w:rFonts w:ascii="Times New Roman" w:eastAsia="Times New Roman" w:hAnsi="Times New Roman" w:cs="Times New Roman"/>
+          <w:sz w:val="24"/>
+          <w:szCs w:val="24"/>
+          <w:lang w:eastAsia="en-GB"/>
+        </w:rPr>
+        <w:t xml:space="preserve">: </w:t>
+      </w:r>
+      <w:r>
+        <w:rPr>
+          <w:rFonts w:ascii="Times New Roman" w:eastAsia="Times New Roman" w:hAnsi="Times New Roman" w:cs="Times New Roman"/>
+          <w:sz w:val="24"/>
+          <w:szCs w:val="24"/>
+          <w:lang w:eastAsia="en-GB"/>
+        </w:rPr>
+        <w:t>1.0</w:t>
+      </w:r>
+      <w:r>
+        <w:rPr>
+          <w:rFonts w:ascii="Times New Roman" w:eastAsia="Times New Roman" w:hAnsi="Times New Roman" w:cs="Times New Roman"/>
+          <w:sz w:val="24"/>
+          <w:szCs w:val="24"/>
+          <w:lang w:eastAsia="en-GB"/>
+        </w:rPr>
+        <w:t xml:space="preserve">, 1.0 and </w:t>
+      </w:r>
+      <w:r>
+        <w:rPr>
+          <w:rFonts w:ascii="Times New Roman" w:eastAsia="Times New Roman" w:hAnsi="Times New Roman" w:cs="Times New Roman"/>
+          <w:sz w:val="24"/>
+          <w:szCs w:val="24"/>
+          <w:lang w:eastAsia="en-GB"/>
+        </w:rPr>
+        <w:t>1.0</w:t>
+      </w:r>
+      <w:r>
+        <w:rPr>
+          <w:rFonts w:ascii="Times New Roman" w:eastAsia="Times New Roman" w:hAnsi="Times New Roman" w:cs="Times New Roman"/>
+          <w:sz w:val="24"/>
+          <w:szCs w:val="24"/>
+          <w:lang w:eastAsia="en-GB"/>
+        </w:rPr>
+        <w:t xml:space="preserve"> of accuracy.</w:t>
+      </w:r>
+    </w:p>
+    <w:p>
+      <w:pPr>
+        <w:spacing w:after="0" w:line="240" w:lineRule="auto"/>
+        <w:rPr>
+          <w:rFonts w:ascii="Times New Roman" w:eastAsia="Times New Roman" w:hAnsi="Times New Roman" w:cs="Times New Roman"/>
+          <w:sz w:val="24"/>
+          <w:szCs w:val="24"/>
+          <w:lang w:eastAsia="en-GB"/>
+        </w:rPr>
+      </w:pPr>
+    </w:p>
+    <w:p>
+      <w:pPr>
+        <w:spacing w:after="0" w:line="240" w:lineRule="auto"/>
+        <w:rPr>
+          <w:rFonts w:ascii="Times New Roman" w:eastAsia="Times New Roman" w:hAnsi="Times New Roman" w:cs="Times New Roman"/>
+          <w:sz w:val="24"/>
+          <w:szCs w:val="24"/>
+          <w:lang w:eastAsia="en-GB"/>
+        </w:rPr>
+      </w:pPr>
+      <w:r>
+        <w:rPr>
+          <w:rFonts w:ascii="Times New Roman" w:eastAsia="Times New Roman" w:hAnsi="Times New Roman" w:cs="Times New Roman"/>
+          <w:sz w:val="24"/>
+          <w:szCs w:val="24"/>
+          <w:lang w:eastAsia="en-GB"/>
+        </w:rPr>
+        <w:t>We can conclude, from the data, that PCA</w:t>
+      </w:r>
+      <w:r>
+        <w:rPr>
+          <w:rFonts w:ascii="Times New Roman" w:eastAsia="Times New Roman" w:hAnsi="Times New Roman" w:cs="Times New Roman"/>
+          <w:sz w:val="24"/>
+          <w:szCs w:val="24"/>
+          <w:lang w:eastAsia="en-GB"/>
+        </w:rPr>
+        <w:t xml:space="preserve"> either has the same result of induces loss of accuracy, while LDA improves accuracy, compared to the full features case. </w:t>
+      </w:r>
+      <w:r>
+        <w:rPr>
+          <w:rFonts w:ascii="Times New Roman" w:eastAsia="Times New Roman" w:hAnsi="Times New Roman" w:cs="Times New Roman"/>
+          <w:sz w:val="24"/>
+          <w:szCs w:val="24"/>
+          <w:lang w:eastAsia="en-GB"/>
+        </w:rPr>
+        <w:t>Since we cannot create a rule for every dataset, we should always test and see what fits best.</w:t>
+      </w:r>
+      <w:bookmarkStart w:id="0" w:name="_GoBack"/>
+      <w:bookmarkEnd w:id="0"/>
+    </w:p>
     <w:sectPr>
       <w:pgSz w:w="12240" w:h="15840"/>
       <w:pgMar w:top="1440" w:right="1440" w:bottom="1440" w:left="1440" w:header="720" w:footer="720" w:gutter="0"/>
@@ -2377,7 +3014,7 @@
 </file>
 
 <file path=customXml/itemProps1.xml><?xml version="1.0" encoding="utf-8"?>
-<ds:datastoreItem xmlns:ds="http://schemas.openxmlformats.org/officeDocument/2006/customXml" ds:itemID="{E1CF0B40-125D-2249-A765-F58A82A8AF7D}">
+<ds:datastoreItem xmlns:ds="http://schemas.openxmlformats.org/officeDocument/2006/customXml" ds:itemID="{70AC34A7-0D7C-5240-B719-91694BADA79E}">
   <ds:schemaRefs>
     <ds:schemaRef ds:uri="http://schemas.openxmlformats.org/officeDocument/2006/bibliography"/>
   </ds:schemaRefs>

</xml_diff>